<commit_message>
Update Programming 2 Tutorial.docx
</commit_message>
<xml_diff>
--- a/Programming 2 Tutorial.docx
+++ b/Programming 2 Tutorial.docx
@@ -34,6 +34,59 @@
     </w:p>
     <w:p>
       <w:r>
+        <w:t>Display Classes to be taken</w:t>
+      </w:r>
+    </w:p>
+    <w:p>
+      <w:pPr>
+        <w:pStyle w:val="ListParagraph"/>
+        <w:numPr>
+          <w:ilvl w:val="0"/>
+          <w:numId w:val="1"/>
+        </w:numPr>
+      </w:pPr>
+      <w:r>
+        <w:t>Name of the class</w:t>
+      </w:r>
+    </w:p>
+    <w:p>
+      <w:pPr>
+        <w:pStyle w:val="ListParagraph"/>
+        <w:numPr>
+          <w:ilvl w:val="0"/>
+          <w:numId w:val="1"/>
+        </w:numPr>
+      </w:pPr>
+      <w:r>
+        <w:t>Class Number</w:t>
+      </w:r>
+    </w:p>
+    <w:p>
+      <w:pPr>
+        <w:pStyle w:val="ListParagraph"/>
+        <w:numPr>
+          <w:ilvl w:val="0"/>
+          <w:numId w:val="1"/>
+        </w:numPr>
+      </w:pPr>
+      <w:r>
+        <w:t>Teacher who teachers</w:t>
+      </w:r>
+    </w:p>
+    <w:p>
+      <w:pPr>
+        <w:pStyle w:val="ListParagraph"/>
+        <w:numPr>
+          <w:ilvl w:val="0"/>
+          <w:numId w:val="1"/>
+        </w:numPr>
+      </w:pPr>
+      <w:r>
+        <w:t>Students who attend (multiple)</w:t>
+      </w:r>
+    </w:p>
+    <w:p>
+      <w:r>
         <w:t>Display Teacher Information</w:t>
       </w:r>
     </w:p>
@@ -46,15 +99,7 @@
         </w:numPr>
       </w:pPr>
       <w:r>
-        <w:t xml:space="preserve">Name </w:t>
-      </w:r>
-      <w:proofErr w:type="gramStart"/>
-      <w:r>
-        <w:t>( First</w:t>
-      </w:r>
-      <w:proofErr w:type="gramEnd"/>
-      <w:r>
-        <w:t xml:space="preserve"> Name and Last Name</w:t>
+        <w:t>Name ( First Name and Last Name</w:t>
       </w:r>
     </w:p>
     <w:p>
@@ -83,15 +128,7 @@
         </w:numPr>
       </w:pPr>
       <w:r>
-        <w:t xml:space="preserve">Name </w:t>
-      </w:r>
-      <w:proofErr w:type="gramStart"/>
-      <w:r>
-        <w:t>( First</w:t>
-      </w:r>
-      <w:proofErr w:type="gramEnd"/>
-      <w:r>
-        <w:t xml:space="preserve"> Name and Last Name)</w:t>
+        <w:t>Name ( First Name and Last Name)</w:t>
       </w:r>
     </w:p>
     <w:p>
@@ -104,65 +141,6 @@
       </w:pPr>
       <w:r>
         <w:t>Classes they attend</w:t>
-      </w:r>
-    </w:p>
-    <w:p>
-      <w:r>
-        <w:t>Display Classes to be taken</w:t>
-      </w:r>
-    </w:p>
-    <w:p>
-      <w:pPr>
-        <w:pStyle w:val="ListParagraph"/>
-        <w:numPr>
-          <w:ilvl w:val="0"/>
-          <w:numId w:val="1"/>
-        </w:numPr>
-      </w:pPr>
-      <w:r>
-        <w:t>Name of the class</w:t>
-      </w:r>
-    </w:p>
-    <w:p>
-      <w:pPr>
-        <w:pStyle w:val="ListParagraph"/>
-        <w:numPr>
-          <w:ilvl w:val="0"/>
-          <w:numId w:val="1"/>
-        </w:numPr>
-      </w:pPr>
-      <w:r>
-        <w:t>Class Number</w:t>
-      </w:r>
-    </w:p>
-    <w:p>
-      <w:pPr>
-        <w:pStyle w:val="ListParagraph"/>
-        <w:numPr>
-          <w:ilvl w:val="0"/>
-          <w:numId w:val="1"/>
-        </w:numPr>
-      </w:pPr>
-      <w:r>
-        <w:t>Teacher who teachers</w:t>
-      </w:r>
-    </w:p>
-    <w:p>
-      <w:pPr>
-        <w:pStyle w:val="ListParagraph"/>
-        <w:numPr>
-          <w:ilvl w:val="0"/>
-          <w:numId w:val="1"/>
-        </w:numPr>
-      </w:pPr>
-      <w:r>
-        <w:t xml:space="preserve">Students who attend </w:t>
-      </w:r>
-      <w:r>
-        <w:t>(multiple</w:t>
-      </w:r>
-      <w:r>
-        <w:t>)</w:t>
       </w:r>
     </w:p>
     <w:p>
@@ -256,6 +234,156 @@
       <w:r>
         <w:t>Add and remove students and teachers to classes</w:t>
       </w:r>
+    </w:p>
+    <w:p/>
+    <w:p>
+      <w:r>
+        <w:t>Step One</w:t>
+      </w:r>
+      <w:r>
+        <w:t xml:space="preserve"> – Page One</w:t>
+      </w:r>
+      <w:r>
+        <w:t xml:space="preserve">: </w:t>
+      </w:r>
+      <w:r>
+        <w:t xml:space="preserve"> </w:t>
+      </w:r>
+    </w:p>
+    <w:p>
+      <w:r>
+        <w:t>Building your first class</w:t>
+      </w:r>
+    </w:p>
+    <w:p>
+      <w:pPr>
+        <w:pStyle w:val="ListParagraph"/>
+        <w:numPr>
+          <w:ilvl w:val="0"/>
+          <w:numId w:val="1"/>
+        </w:numPr>
+      </w:pPr>
+      <w:r>
+        <w:t>Display how to add a class to your project</w:t>
+      </w:r>
+    </w:p>
+    <w:p>
+      <w:pPr>
+        <w:pStyle w:val="ListParagraph"/>
+        <w:numPr>
+          <w:ilvl w:val="1"/>
+          <w:numId w:val="1"/>
+        </w:numPr>
+      </w:pPr>
+      <w:r>
+        <w:t>Right Clicked</w:t>
+      </w:r>
+    </w:p>
+    <w:p>
+      <w:pPr>
+        <w:pStyle w:val="ListParagraph"/>
+        <w:numPr>
+          <w:ilvl w:val="1"/>
+          <w:numId w:val="1"/>
+        </w:numPr>
+      </w:pPr>
+      <w:r>
+        <w:t>Add</w:t>
+      </w:r>
+    </w:p>
+    <w:p>
+      <w:pPr>
+        <w:pStyle w:val="ListParagraph"/>
+        <w:numPr>
+          <w:ilvl w:val="1"/>
+          <w:numId w:val="1"/>
+        </w:numPr>
+      </w:pPr>
+      <w:r>
+        <w:t>Class</w:t>
+      </w:r>
+    </w:p>
+    <w:p>
+      <w:pPr>
+        <w:pStyle w:val="ListParagraph"/>
+        <w:numPr>
+          <w:ilvl w:val="1"/>
+          <w:numId w:val="1"/>
+        </w:numPr>
+      </w:pPr>
+      <w:r>
+        <w:t>Give a name</w:t>
+      </w:r>
+    </w:p>
+    <w:p>
+      <w:pPr>
+        <w:pStyle w:val="ListParagraph"/>
+        <w:numPr>
+          <w:ilvl w:val="0"/>
+          <w:numId w:val="1"/>
+        </w:numPr>
+      </w:pPr>
+      <w:r>
+        <w:t>Display how to organize classes. Comment…</w:t>
+      </w:r>
+    </w:p>
+    <w:p>
+      <w:pPr>
+        <w:pStyle w:val="ListParagraph"/>
+        <w:numPr>
+          <w:ilvl w:val="1"/>
+          <w:numId w:val="1"/>
+        </w:numPr>
+      </w:pPr>
+      <w:r>
+        <w:t>Fields</w:t>
+      </w:r>
+    </w:p>
+    <w:p>
+      <w:pPr>
+        <w:pStyle w:val="ListParagraph"/>
+        <w:numPr>
+          <w:ilvl w:val="1"/>
+          <w:numId w:val="1"/>
+        </w:numPr>
+      </w:pPr>
+      <w:r>
+        <w:t>Constructor</w:t>
+      </w:r>
+    </w:p>
+    <w:p>
+      <w:pPr>
+        <w:pStyle w:val="ListParagraph"/>
+        <w:numPr>
+          <w:ilvl w:val="1"/>
+          <w:numId w:val="1"/>
+        </w:numPr>
+      </w:pPr>
+      <w:r>
+        <w:lastRenderedPageBreak/>
+        <w:t>Properties</w:t>
+      </w:r>
+    </w:p>
+    <w:p>
+      <w:pPr>
+        <w:pStyle w:val="ListParagraph"/>
+        <w:numPr>
+          <w:ilvl w:val="1"/>
+          <w:numId w:val="1"/>
+        </w:numPr>
+      </w:pPr>
+      <w:r>
+        <w:t>Methods</w:t>
+      </w:r>
+    </w:p>
+    <w:p>
+      <w:pPr>
+        <w:pStyle w:val="ListParagraph"/>
+        <w:numPr>
+          <w:ilvl w:val="0"/>
+          <w:numId w:val="1"/>
+        </w:numPr>
+      </w:pPr>
     </w:p>
     <w:p/>
     <w:sectPr>
@@ -285,7 +413,7 @@
         <w:rFonts w:ascii="Calibri" w:eastAsiaTheme="minorHAnsi" w:hAnsi="Calibri" w:cs="Calibri" w:hint="default"/>
       </w:rPr>
     </w:lvl>
-    <w:lvl w:ilvl="1" w:tplc="04090003" w:tentative="1">
+    <w:lvl w:ilvl="1" w:tplc="04090003">
       <w:start w:val="1"/>
       <w:numFmt w:val="bullet"/>
       <w:lvlText w:val="o"/>

</xml_diff>